<commit_message>
US08-TASK52: Updated the class documentation to include GitData class and its methods
</commit_message>
<xml_diff>
--- a/Source/Python/Class_Documentation.docx
+++ b/Source/Python/Class_Documentation.docx
@@ -192,13 +192,7 @@
             </w:r>
             <w:proofErr w:type="spellEnd"/>
             <w:r>
-              <w:t xml:space="preserve"> - invalid credentials are used to connect to GitHub. A message is </w:t>
-            </w:r>
-            <w:r>
-              <w:t>logged,</w:t>
-            </w:r>
-            <w:r>
-              <w:t xml:space="preserve"> and None object is </w:t>
+              <w:t xml:space="preserve"> - invalid credentials are used to connect to GitHub. A message is logged, and None object is </w:t>
             </w:r>
             <w:r>
               <w:tab/>
@@ -231,10 +225,7 @@
             <w:tcW w:w="9350" w:type="dxa"/>
             <w:gridSpan w:val="2"/>
           </w:tcPr>
-          <w:p>
-            <w:bookmarkStart w:id="0" w:name="_GoBack"/>
-            <w:bookmarkEnd w:id="0"/>
-          </w:p>
+          <w:p/>
         </w:tc>
       </w:tr>
       <w:tr>
@@ -312,13 +303,7 @@
               </w:numPr>
             </w:pPr>
             <w:r>
-              <w:t xml:space="preserve">True - if the passed </w:t>
-            </w:r>
-            <w:r>
-              <w:t>URL</w:t>
-            </w:r>
-            <w:r>
-              <w:t xml:space="preserve"> is a valid accessible GitHub repository</w:t>
+              <w:t>True - if the passed URL is a valid accessible GitHub repository</w:t>
             </w:r>
           </w:p>
           <w:p>
@@ -330,13 +315,7 @@
               </w:numPr>
             </w:pPr>
             <w:r>
-              <w:t xml:space="preserve">False - if the passed </w:t>
-            </w:r>
-            <w:r>
-              <w:t>URL</w:t>
-            </w:r>
-            <w:r>
-              <w:t xml:space="preserve"> is not a valid accessible GitHub repository</w:t>
+              <w:t>False - if the passed URL is not a valid accessible GitHub repository</w:t>
             </w:r>
           </w:p>
         </w:tc>
@@ -380,6 +359,880 @@
       </w:tr>
     </w:tbl>
     <w:p/>
+    <w:tbl>
+      <w:tblPr>
+        <w:tblStyle w:val="TableGrid"/>
+        <w:tblW w:w="0" w:type="auto"/>
+        <w:jc w:val="center"/>
+        <w:tblLook w:val="0400" w:firstRow="0" w:lastRow="0" w:firstColumn="0" w:lastColumn="0" w:noHBand="0" w:noVBand="1"/>
+      </w:tblPr>
+      <w:tblGrid>
+        <w:gridCol w:w="2245"/>
+        <w:gridCol w:w="7105"/>
+      </w:tblGrid>
+      <w:tr>
+        <w:trPr>
+          <w:jc w:val="center"/>
+        </w:trPr>
+        <w:tc>
+          <w:tcPr>
+            <w:tcW w:w="9350" w:type="dxa"/>
+            <w:gridSpan w:val="2"/>
+            <w:shd w:val="clear" w:color="auto" w:fill="AEAAAA" w:themeFill="background2" w:themeFillShade="BF"/>
+          </w:tcPr>
+          <w:p>
+            <w:pPr>
+              <w:jc w:val="center"/>
+              <w:rPr>
+                <w:b/>
+              </w:rPr>
+            </w:pPr>
+            <w:proofErr w:type="spellStart"/>
+            <w:r>
+              <w:rPr>
+                <w:b/>
+                <w:sz w:val="24"/>
+              </w:rPr>
+              <w:t>Git</w:t>
+            </w:r>
+            <w:r>
+              <w:rPr>
+                <w:b/>
+                <w:sz w:val="24"/>
+              </w:rPr>
+              <w:t>Data</w:t>
+            </w:r>
+            <w:proofErr w:type="spellEnd"/>
+          </w:p>
+        </w:tc>
+      </w:tr>
+      <w:tr>
+        <w:trPr>
+          <w:jc w:val="center"/>
+        </w:trPr>
+        <w:tc>
+          <w:tcPr>
+            <w:tcW w:w="9350" w:type="dxa"/>
+            <w:gridSpan w:val="2"/>
+          </w:tcPr>
+          <w:p>
+            <w:pPr>
+              <w:jc w:val="center"/>
+            </w:pPr>
+          </w:p>
+        </w:tc>
+      </w:tr>
+      <w:tr>
+        <w:trPr>
+          <w:jc w:val="center"/>
+        </w:trPr>
+        <w:tc>
+          <w:tcPr>
+            <w:tcW w:w="2245" w:type="dxa"/>
+            <w:shd w:val="clear" w:color="auto" w:fill="BDD6EE" w:themeFill="accent5" w:themeFillTint="66"/>
+          </w:tcPr>
+          <w:p>
+            <w:pPr>
+              <w:jc w:val="center"/>
+            </w:pPr>
+            <w:r>
+              <w:t>Method</w:t>
+            </w:r>
+          </w:p>
+        </w:tc>
+        <w:tc>
+          <w:tcPr>
+            <w:tcW w:w="7105" w:type="dxa"/>
+            <w:shd w:val="clear" w:color="auto" w:fill="BDD6EE" w:themeFill="accent5" w:themeFillTint="66"/>
+          </w:tcPr>
+          <w:p>
+            <w:proofErr w:type="spellStart"/>
+            <w:r>
+              <w:t>set</w:t>
+            </w:r>
+            <w:r>
+              <w:t>Connection</w:t>
+            </w:r>
+            <w:proofErr w:type="spellEnd"/>
+            <w:r>
+              <w:t>(</w:t>
+            </w:r>
+            <w:proofErr w:type="spellStart"/>
+            <w:r>
+              <w:t>gitHubConnection</w:t>
+            </w:r>
+            <w:proofErr w:type="spellEnd"/>
+            <w:r>
+              <w:t>)</w:t>
+            </w:r>
+          </w:p>
+        </w:tc>
+      </w:tr>
+      <w:tr>
+        <w:trPr>
+          <w:jc w:val="center"/>
+        </w:trPr>
+        <w:tc>
+          <w:tcPr>
+            <w:tcW w:w="2245" w:type="dxa"/>
+            <w:shd w:val="clear" w:color="auto" w:fill="E2EFD9" w:themeFill="accent6" w:themeFillTint="33"/>
+          </w:tcPr>
+          <w:p>
+            <w:pPr>
+              <w:jc w:val="center"/>
+            </w:pPr>
+            <w:r>
+              <w:t>Return Values</w:t>
+            </w:r>
+          </w:p>
+        </w:tc>
+        <w:tc>
+          <w:tcPr>
+            <w:tcW w:w="7105" w:type="dxa"/>
+            <w:shd w:val="clear" w:color="auto" w:fill="E2EFD9" w:themeFill="accent6" w:themeFillTint="33"/>
+          </w:tcPr>
+          <w:p>
+            <w:pPr>
+              <w:pStyle w:val="ListParagraph"/>
+              <w:numPr>
+                <w:ilvl w:val="0"/>
+                <w:numId w:val="1"/>
+              </w:numPr>
+            </w:pPr>
+            <w:r>
+              <w:t>Void</w:t>
+            </w:r>
+          </w:p>
+        </w:tc>
+      </w:tr>
+      <w:tr>
+        <w:trPr>
+          <w:jc w:val="center"/>
+        </w:trPr>
+        <w:tc>
+          <w:tcPr>
+            <w:tcW w:w="2245" w:type="dxa"/>
+            <w:shd w:val="clear" w:color="auto" w:fill="FBE4D5" w:themeFill="accent2" w:themeFillTint="33"/>
+          </w:tcPr>
+          <w:p>
+            <w:pPr>
+              <w:jc w:val="center"/>
+            </w:pPr>
+            <w:r>
+              <w:t>Exceptions</w:t>
+            </w:r>
+          </w:p>
+        </w:tc>
+        <w:tc>
+          <w:tcPr>
+            <w:tcW w:w="7105" w:type="dxa"/>
+            <w:shd w:val="clear" w:color="auto" w:fill="FBE4D5" w:themeFill="accent2" w:themeFillTint="33"/>
+          </w:tcPr>
+          <w:p>
+            <w:pPr>
+              <w:pStyle w:val="ListParagraph"/>
+              <w:numPr>
+                <w:ilvl w:val="0"/>
+                <w:numId w:val="2"/>
+              </w:numPr>
+            </w:pPr>
+            <w:r>
+              <w:t>None</w:t>
+            </w:r>
+          </w:p>
+        </w:tc>
+      </w:tr>
+      <w:tr>
+        <w:trPr>
+          <w:jc w:val="center"/>
+        </w:trPr>
+        <w:tc>
+          <w:tcPr>
+            <w:tcW w:w="9350" w:type="dxa"/>
+            <w:gridSpan w:val="2"/>
+          </w:tcPr>
+          <w:p/>
+        </w:tc>
+      </w:tr>
+      <w:tr>
+        <w:trPr>
+          <w:jc w:val="center"/>
+        </w:trPr>
+        <w:tc>
+          <w:tcPr>
+            <w:tcW w:w="2245" w:type="dxa"/>
+            <w:shd w:val="clear" w:color="auto" w:fill="BDD6EE" w:themeFill="accent5" w:themeFillTint="66"/>
+          </w:tcPr>
+          <w:p>
+            <w:pPr>
+              <w:jc w:val="center"/>
+            </w:pPr>
+            <w:r>
+              <w:t>Method</w:t>
+            </w:r>
+          </w:p>
+        </w:tc>
+        <w:tc>
+          <w:tcPr>
+            <w:tcW w:w="7105" w:type="dxa"/>
+            <w:shd w:val="clear" w:color="auto" w:fill="BDD6EE" w:themeFill="accent5" w:themeFillTint="66"/>
+          </w:tcPr>
+          <w:p>
+            <w:proofErr w:type="spellStart"/>
+            <w:r>
+              <w:t>setGitHubRepository</w:t>
+            </w:r>
+            <w:proofErr w:type="spellEnd"/>
+            <w:r>
+              <w:t>(</w:t>
+            </w:r>
+            <w:proofErr w:type="spellStart"/>
+            <w:r>
+              <w:t>gitHubRepository</w:t>
+            </w:r>
+            <w:proofErr w:type="spellEnd"/>
+            <w:r>
+              <w:t>)</w:t>
+            </w:r>
+          </w:p>
+        </w:tc>
+      </w:tr>
+      <w:tr>
+        <w:trPr>
+          <w:jc w:val="center"/>
+        </w:trPr>
+        <w:tc>
+          <w:tcPr>
+            <w:tcW w:w="2245" w:type="dxa"/>
+            <w:shd w:val="clear" w:color="auto" w:fill="E2EFD9" w:themeFill="accent6" w:themeFillTint="33"/>
+          </w:tcPr>
+          <w:p>
+            <w:pPr>
+              <w:jc w:val="center"/>
+            </w:pPr>
+            <w:r>
+              <w:t>Return Values</w:t>
+            </w:r>
+          </w:p>
+        </w:tc>
+        <w:tc>
+          <w:tcPr>
+            <w:tcW w:w="7105" w:type="dxa"/>
+            <w:shd w:val="clear" w:color="auto" w:fill="E2EFD9" w:themeFill="accent6" w:themeFillTint="33"/>
+          </w:tcPr>
+          <w:p>
+            <w:pPr>
+              <w:pStyle w:val="ListParagraph"/>
+              <w:numPr>
+                <w:ilvl w:val="0"/>
+                <w:numId w:val="3"/>
+              </w:numPr>
+            </w:pPr>
+            <w:r>
+              <w:t>Void</w:t>
+            </w:r>
+          </w:p>
+        </w:tc>
+      </w:tr>
+      <w:tr>
+        <w:trPr>
+          <w:jc w:val="center"/>
+        </w:trPr>
+        <w:tc>
+          <w:tcPr>
+            <w:tcW w:w="2245" w:type="dxa"/>
+            <w:shd w:val="clear" w:color="auto" w:fill="FBE4D5" w:themeFill="accent2" w:themeFillTint="33"/>
+          </w:tcPr>
+          <w:p>
+            <w:pPr>
+              <w:jc w:val="center"/>
+            </w:pPr>
+            <w:r>
+              <w:t>Exceptions</w:t>
+            </w:r>
+          </w:p>
+        </w:tc>
+        <w:tc>
+          <w:tcPr>
+            <w:tcW w:w="7105" w:type="dxa"/>
+            <w:shd w:val="clear" w:color="auto" w:fill="FBE4D5" w:themeFill="accent2" w:themeFillTint="33"/>
+          </w:tcPr>
+          <w:p>
+            <w:pPr>
+              <w:pStyle w:val="ListParagraph"/>
+              <w:numPr>
+                <w:ilvl w:val="0"/>
+                <w:numId w:val="4"/>
+              </w:numPr>
+            </w:pPr>
+            <w:r>
+              <w:t>None</w:t>
+            </w:r>
+          </w:p>
+        </w:tc>
+      </w:tr>
+      <w:tr>
+        <w:trPr>
+          <w:jc w:val="center"/>
+        </w:trPr>
+        <w:tc>
+          <w:tcPr>
+            <w:tcW w:w="9350" w:type="dxa"/>
+            <w:gridSpan w:val="2"/>
+          </w:tcPr>
+          <w:p/>
+        </w:tc>
+      </w:tr>
+      <w:tr>
+        <w:trPr>
+          <w:jc w:val="center"/>
+        </w:trPr>
+        <w:tc>
+          <w:tcPr>
+            <w:tcW w:w="2245" w:type="dxa"/>
+            <w:shd w:val="clear" w:color="auto" w:fill="BDD6EE" w:themeFill="accent5" w:themeFillTint="66"/>
+          </w:tcPr>
+          <w:p>
+            <w:pPr>
+              <w:jc w:val="center"/>
+            </w:pPr>
+            <w:r>
+              <w:t>Method</w:t>
+            </w:r>
+          </w:p>
+        </w:tc>
+        <w:tc>
+          <w:tcPr>
+            <w:tcW w:w="7105" w:type="dxa"/>
+            <w:shd w:val="clear" w:color="auto" w:fill="BDD6EE" w:themeFill="accent5" w:themeFillTint="66"/>
+          </w:tcPr>
+          <w:p>
+            <w:proofErr w:type="spellStart"/>
+            <w:r>
+              <w:rPr>
+                <w:rFonts w:ascii="Consolas" w:hAnsi="Consolas" w:cs="Consolas"/>
+                <w:color w:val="000000"/>
+                <w:sz w:val="19"/>
+                <w:szCs w:val="19"/>
+              </w:rPr>
+              <w:t>getGitHubRepository</w:t>
+            </w:r>
+            <w:proofErr w:type="spellEnd"/>
+            <w:r>
+              <w:t xml:space="preserve"> </w:t>
+            </w:r>
+            <w:r>
+              <w:t>()</w:t>
+            </w:r>
+          </w:p>
+        </w:tc>
+      </w:tr>
+      <w:tr>
+        <w:trPr>
+          <w:jc w:val="center"/>
+        </w:trPr>
+        <w:tc>
+          <w:tcPr>
+            <w:tcW w:w="2245" w:type="dxa"/>
+            <w:shd w:val="clear" w:color="auto" w:fill="E2EFD9" w:themeFill="accent6" w:themeFillTint="33"/>
+          </w:tcPr>
+          <w:p>
+            <w:pPr>
+              <w:jc w:val="center"/>
+            </w:pPr>
+            <w:r>
+              <w:t>Return Values</w:t>
+            </w:r>
+          </w:p>
+        </w:tc>
+        <w:tc>
+          <w:tcPr>
+            <w:tcW w:w="7105" w:type="dxa"/>
+            <w:shd w:val="clear" w:color="auto" w:fill="E2EFD9" w:themeFill="accent6" w:themeFillTint="33"/>
+          </w:tcPr>
+          <w:p>
+            <w:pPr>
+              <w:pStyle w:val="ListParagraph"/>
+              <w:numPr>
+                <w:ilvl w:val="0"/>
+                <w:numId w:val="3"/>
+              </w:numPr>
+            </w:pPr>
+            <w:r>
+              <w:t>None - if no repository has been set</w:t>
+            </w:r>
+          </w:p>
+          <w:p>
+            <w:pPr>
+              <w:pStyle w:val="ListParagraph"/>
+              <w:numPr>
+                <w:ilvl w:val="0"/>
+                <w:numId w:val="3"/>
+              </w:numPr>
+            </w:pPr>
+            <w:r>
+              <w:t>GitHub Repository currently set in the class</w:t>
+            </w:r>
+          </w:p>
+        </w:tc>
+      </w:tr>
+      <w:tr>
+        <w:trPr>
+          <w:jc w:val="center"/>
+        </w:trPr>
+        <w:tc>
+          <w:tcPr>
+            <w:tcW w:w="2245" w:type="dxa"/>
+            <w:shd w:val="clear" w:color="auto" w:fill="FBE4D5" w:themeFill="accent2" w:themeFillTint="33"/>
+          </w:tcPr>
+          <w:p>
+            <w:pPr>
+              <w:jc w:val="center"/>
+            </w:pPr>
+            <w:r>
+              <w:t>Exceptions</w:t>
+            </w:r>
+          </w:p>
+        </w:tc>
+        <w:tc>
+          <w:tcPr>
+            <w:tcW w:w="7105" w:type="dxa"/>
+            <w:shd w:val="clear" w:color="auto" w:fill="FBE4D5" w:themeFill="accent2" w:themeFillTint="33"/>
+          </w:tcPr>
+          <w:p>
+            <w:pPr>
+              <w:pStyle w:val="ListParagraph"/>
+              <w:numPr>
+                <w:ilvl w:val="0"/>
+                <w:numId w:val="4"/>
+              </w:numPr>
+            </w:pPr>
+            <w:r>
+              <w:t>None</w:t>
+            </w:r>
+          </w:p>
+        </w:tc>
+      </w:tr>
+      <w:tr>
+        <w:trPr>
+          <w:jc w:val="center"/>
+        </w:trPr>
+        <w:tc>
+          <w:tcPr>
+            <w:tcW w:w="9350" w:type="dxa"/>
+            <w:gridSpan w:val="2"/>
+          </w:tcPr>
+          <w:p/>
+        </w:tc>
+      </w:tr>
+      <w:tr>
+        <w:trPr>
+          <w:jc w:val="center"/>
+        </w:trPr>
+        <w:tc>
+          <w:tcPr>
+            <w:tcW w:w="2245" w:type="dxa"/>
+            <w:shd w:val="clear" w:color="auto" w:fill="BDD6EE" w:themeFill="accent5" w:themeFillTint="66"/>
+          </w:tcPr>
+          <w:p>
+            <w:pPr>
+              <w:jc w:val="center"/>
+            </w:pPr>
+            <w:r>
+              <w:t>Method</w:t>
+            </w:r>
+          </w:p>
+        </w:tc>
+        <w:tc>
+          <w:tcPr>
+            <w:tcW w:w="7105" w:type="dxa"/>
+            <w:shd w:val="clear" w:color="auto" w:fill="BDD6EE" w:themeFill="accent5" w:themeFillTint="66"/>
+          </w:tcPr>
+          <w:p>
+            <w:proofErr w:type="spellStart"/>
+            <w:r>
+              <w:t>getUserList</w:t>
+            </w:r>
+            <w:proofErr w:type="spellEnd"/>
+            <w:r>
+              <w:t xml:space="preserve"> </w:t>
+            </w:r>
+            <w:r>
+              <w:t>(</w:t>
+            </w:r>
+            <w:r>
+              <w:t>[</w:t>
+            </w:r>
+            <w:proofErr w:type="spellStart"/>
+            <w:r>
+              <w:t>gitHubRepository</w:t>
+            </w:r>
+            <w:proofErr w:type="spellEnd"/>
+            <w:r>
+              <w:t>]</w:t>
+            </w:r>
+            <w:r>
+              <w:t>)</w:t>
+            </w:r>
+          </w:p>
+        </w:tc>
+      </w:tr>
+      <w:tr>
+        <w:trPr>
+          <w:jc w:val="center"/>
+        </w:trPr>
+        <w:tc>
+          <w:tcPr>
+            <w:tcW w:w="2245" w:type="dxa"/>
+            <w:shd w:val="clear" w:color="auto" w:fill="E2EFD9" w:themeFill="accent6" w:themeFillTint="33"/>
+          </w:tcPr>
+          <w:p>
+            <w:pPr>
+              <w:jc w:val="center"/>
+            </w:pPr>
+            <w:r>
+              <w:t>Return Values</w:t>
+            </w:r>
+          </w:p>
+        </w:tc>
+        <w:tc>
+          <w:tcPr>
+            <w:tcW w:w="7105" w:type="dxa"/>
+            <w:shd w:val="clear" w:color="auto" w:fill="E2EFD9" w:themeFill="accent6" w:themeFillTint="33"/>
+          </w:tcPr>
+          <w:p>
+            <w:pPr>
+              <w:pStyle w:val="ListParagraph"/>
+              <w:numPr>
+                <w:ilvl w:val="0"/>
+                <w:numId w:val="3"/>
+              </w:numPr>
+            </w:pPr>
+            <w:r>
+              <w:t>Empty list – if data couldn’t be fetched</w:t>
+            </w:r>
+          </w:p>
+          <w:p>
+            <w:pPr>
+              <w:pStyle w:val="ListParagraph"/>
+              <w:numPr>
+                <w:ilvl w:val="0"/>
+                <w:numId w:val="3"/>
+              </w:numPr>
+            </w:pPr>
+            <w:r>
+              <w:t xml:space="preserve">List of collaborators name in the </w:t>
+            </w:r>
+            <w:proofErr w:type="spellStart"/>
+            <w:r>
+              <w:t>gitHubRepository</w:t>
+            </w:r>
+            <w:proofErr w:type="spellEnd"/>
+            <w:r>
+              <w:t xml:space="preserve"> as a list of strings</w:t>
+            </w:r>
+          </w:p>
+        </w:tc>
+      </w:tr>
+      <w:tr>
+        <w:trPr>
+          <w:jc w:val="center"/>
+        </w:trPr>
+        <w:tc>
+          <w:tcPr>
+            <w:tcW w:w="2245" w:type="dxa"/>
+            <w:shd w:val="clear" w:color="auto" w:fill="FBE4D5" w:themeFill="accent2" w:themeFillTint="33"/>
+          </w:tcPr>
+          <w:p>
+            <w:pPr>
+              <w:jc w:val="center"/>
+            </w:pPr>
+            <w:r>
+              <w:t>Exceptions</w:t>
+            </w:r>
+          </w:p>
+        </w:tc>
+        <w:tc>
+          <w:tcPr>
+            <w:tcW w:w="7105" w:type="dxa"/>
+            <w:shd w:val="clear" w:color="auto" w:fill="FBE4D5" w:themeFill="accent2" w:themeFillTint="33"/>
+          </w:tcPr>
+          <w:p>
+            <w:pPr>
+              <w:pStyle w:val="ListParagraph"/>
+              <w:numPr>
+                <w:ilvl w:val="0"/>
+                <w:numId w:val="4"/>
+              </w:numPr>
+            </w:pPr>
+            <w:r>
+              <w:t>40</w:t>
+            </w:r>
+            <w:r>
+              <w:t>4</w:t>
+            </w:r>
+            <w:r>
+              <w:t xml:space="preserve"> - </w:t>
+            </w:r>
+            <w:proofErr w:type="spellStart"/>
+            <w:r>
+              <w:t>ObjectNotFound</w:t>
+            </w:r>
+            <w:r>
+              <w:t>Exception</w:t>
+            </w:r>
+            <w:proofErr w:type="spellEnd"/>
+            <w:r>
+              <w:t xml:space="preserve"> - invalid </w:t>
+            </w:r>
+            <w:r>
+              <w:t>repository name is</w:t>
+            </w:r>
+            <w:r>
+              <w:t xml:space="preserve"> used to </w:t>
+            </w:r>
+            <w:r>
+              <w:t>get data</w:t>
+            </w:r>
+            <w:r>
+              <w:t xml:space="preserve">. A message is logged, and </w:t>
+            </w:r>
+            <w:r>
+              <w:t>Empty list</w:t>
+            </w:r>
+            <w:r>
+              <w:t xml:space="preserve"> is</w:t>
+            </w:r>
+            <w:r>
+              <w:t xml:space="preserve"> </w:t>
+            </w:r>
+            <w:r>
+              <w:t>returned.</w:t>
+            </w:r>
+          </w:p>
+          <w:p>
+            <w:pPr>
+              <w:pStyle w:val="ListParagraph"/>
+              <w:numPr>
+                <w:ilvl w:val="0"/>
+                <w:numId w:val="4"/>
+              </w:numPr>
+            </w:pPr>
+            <w:r>
+              <w:t>Any other exception will be raised for outer blocks to handle</w:t>
+            </w:r>
+          </w:p>
+        </w:tc>
+      </w:tr>
+      <w:tr>
+        <w:trPr>
+          <w:jc w:val="center"/>
+        </w:trPr>
+        <w:tc>
+          <w:tcPr>
+            <w:tcW w:w="9350" w:type="dxa"/>
+            <w:gridSpan w:val="2"/>
+          </w:tcPr>
+          <w:p/>
+        </w:tc>
+      </w:tr>
+      <w:tr>
+        <w:trPr>
+          <w:jc w:val="center"/>
+        </w:trPr>
+        <w:tc>
+          <w:tcPr>
+            <w:tcW w:w="2245" w:type="dxa"/>
+            <w:shd w:val="clear" w:color="auto" w:fill="BDD6EE" w:themeFill="accent5" w:themeFillTint="66"/>
+          </w:tcPr>
+          <w:p>
+            <w:pPr>
+              <w:jc w:val="center"/>
+            </w:pPr>
+            <w:r>
+              <w:t>Method</w:t>
+            </w:r>
+          </w:p>
+        </w:tc>
+        <w:tc>
+          <w:tcPr>
+            <w:tcW w:w="7105" w:type="dxa"/>
+            <w:shd w:val="clear" w:color="auto" w:fill="BDD6EE" w:themeFill="accent5" w:themeFillTint="66"/>
+          </w:tcPr>
+          <w:p>
+            <w:proofErr w:type="spellStart"/>
+            <w:r>
+              <w:rPr>
+                <w:rFonts w:ascii="Consolas" w:hAnsi="Consolas" w:cs="Consolas"/>
+                <w:color w:val="000000"/>
+                <w:sz w:val="19"/>
+                <w:szCs w:val="19"/>
+              </w:rPr>
+              <w:t>getCommitData</w:t>
+            </w:r>
+            <w:proofErr w:type="spellEnd"/>
+            <w:r>
+              <w:t xml:space="preserve"> </w:t>
+            </w:r>
+            <w:r>
+              <w:t>(</w:t>
+            </w:r>
+            <w:r>
+              <w:t>[</w:t>
+            </w:r>
+            <w:proofErr w:type="spellStart"/>
+            <w:r>
+              <w:t>gitHubRepository</w:t>
+            </w:r>
+            <w:proofErr w:type="spellEnd"/>
+            <w:r>
+              <w:t>]</w:t>
+            </w:r>
+            <w:r>
+              <w:t>)</w:t>
+            </w:r>
+          </w:p>
+        </w:tc>
+      </w:tr>
+      <w:tr>
+        <w:trPr>
+          <w:jc w:val="center"/>
+        </w:trPr>
+        <w:tc>
+          <w:tcPr>
+            <w:tcW w:w="2245" w:type="dxa"/>
+            <w:shd w:val="clear" w:color="auto" w:fill="E2EFD9" w:themeFill="accent6" w:themeFillTint="33"/>
+          </w:tcPr>
+          <w:p>
+            <w:pPr>
+              <w:jc w:val="center"/>
+            </w:pPr>
+            <w:r>
+              <w:t>Return Values</w:t>
+            </w:r>
+          </w:p>
+        </w:tc>
+        <w:tc>
+          <w:tcPr>
+            <w:tcW w:w="7105" w:type="dxa"/>
+            <w:shd w:val="clear" w:color="auto" w:fill="E2EFD9" w:themeFill="accent6" w:themeFillTint="33"/>
+          </w:tcPr>
+          <w:p>
+            <w:pPr>
+              <w:pStyle w:val="ListParagraph"/>
+              <w:numPr>
+                <w:ilvl w:val="0"/>
+                <w:numId w:val="3"/>
+              </w:numPr>
+            </w:pPr>
+            <w:r>
+              <w:t>Empty list – if data couldn’t be fetched</w:t>
+            </w:r>
+          </w:p>
+          <w:p>
+            <w:pPr>
+              <w:pStyle w:val="ListParagraph"/>
+              <w:numPr>
+                <w:ilvl w:val="0"/>
+                <w:numId w:val="3"/>
+              </w:numPr>
+            </w:pPr>
+            <w:r>
+              <w:t xml:space="preserve">List of </w:t>
+            </w:r>
+            <w:r>
+              <w:t>commit data</w:t>
+            </w:r>
+            <w:r>
+              <w:t xml:space="preserve"> in the </w:t>
+            </w:r>
+            <w:proofErr w:type="spellStart"/>
+            <w:r>
+              <w:t>gitHubRepository</w:t>
+            </w:r>
+            <w:proofErr w:type="spellEnd"/>
+            <w:r>
+              <w:t xml:space="preserve"> as a list of </w:t>
+            </w:r>
+            <w:proofErr w:type="spellStart"/>
+            <w:r>
+              <w:t>commitData</w:t>
+            </w:r>
+            <w:proofErr w:type="spellEnd"/>
+            <w:r>
+              <w:t xml:space="preserve"> objects</w:t>
+            </w:r>
+          </w:p>
+        </w:tc>
+      </w:tr>
+      <w:tr>
+        <w:trPr>
+          <w:jc w:val="center"/>
+        </w:trPr>
+        <w:tc>
+          <w:tcPr>
+            <w:tcW w:w="2245" w:type="dxa"/>
+            <w:shd w:val="clear" w:color="auto" w:fill="FBE4D5" w:themeFill="accent2" w:themeFillTint="33"/>
+          </w:tcPr>
+          <w:p>
+            <w:pPr>
+              <w:jc w:val="center"/>
+            </w:pPr>
+            <w:r>
+              <w:t>Exceptions</w:t>
+            </w:r>
+          </w:p>
+        </w:tc>
+        <w:tc>
+          <w:tcPr>
+            <w:tcW w:w="7105" w:type="dxa"/>
+            <w:shd w:val="clear" w:color="auto" w:fill="FBE4D5" w:themeFill="accent2" w:themeFillTint="33"/>
+          </w:tcPr>
+          <w:p>
+            <w:pPr>
+              <w:pStyle w:val="ListParagraph"/>
+              <w:numPr>
+                <w:ilvl w:val="0"/>
+                <w:numId w:val="4"/>
+              </w:numPr>
+            </w:pPr>
+            <w:r>
+              <w:t xml:space="preserve">404 - </w:t>
+            </w:r>
+            <w:proofErr w:type="spellStart"/>
+            <w:r>
+              <w:t>ObjectNotFoundException</w:t>
+            </w:r>
+            <w:proofErr w:type="spellEnd"/>
+            <w:r>
+              <w:t xml:space="preserve"> - invalid repository name</w:t>
+            </w:r>
+            <w:r>
+              <w:t>/branch name</w:t>
+            </w:r>
+            <w:r>
+              <w:t xml:space="preserve"> is used to get data. A message is logged, and Empty list is returned.</w:t>
+            </w:r>
+          </w:p>
+          <w:p>
+            <w:pPr>
+              <w:pStyle w:val="ListParagraph"/>
+              <w:numPr>
+                <w:ilvl w:val="0"/>
+                <w:numId w:val="4"/>
+              </w:numPr>
+            </w:pPr>
+            <w:r>
+              <w:t>Any other exception will be raised for outer blocks to handle</w:t>
+            </w:r>
+          </w:p>
+        </w:tc>
+      </w:tr>
+    </w:tbl>
+    <w:p>
+      <w:bookmarkStart w:id="0" w:name="_GoBack"/>
+      <w:bookmarkEnd w:id="0"/>
+    </w:p>
     <w:sectPr>
       <w:pgSz w:w="12240" w:h="15840"/>
       <w:pgMar w:top="1440" w:right="1440" w:bottom="1440" w:left="1440" w:header="720" w:footer="720" w:gutter="0"/>

</xml_diff>